<commit_message>
mispelled word for spell check test
</commit_message>
<xml_diff>
--- a/resumeAnalyzer/test_data/resume_template.docx
+++ b/resumeAnalyzer/test_data/resume_template.docx
@@ -15,8 +15,6 @@
           <w:b/>
         </w:rPr>
       </w:pPr>
-      <w:bookmarkStart w:id="0" w:name="_GoBack"/>
-      <w:bookmarkEnd w:id="0"/>
       <w:r>
         <w:rPr>
           <w:rFonts w:ascii="Garamond" w:hAnsi="Garamond"/>
@@ -481,7 +479,43 @@
         <w:rPr>
           <w:rFonts w:ascii="Garamond" w:hAnsi="Garamond"/>
         </w:rPr>
-        <w:t>Recipient of multiple awards for outstanding performance and professionalism</w:t>
+        <w:t xml:space="preserve">Recipient of multiple awards for outstanding performance and </w:t>
+      </w:r>
+      <w:proofErr w:type="spellStart"/>
+      <w:r>
+        <w:rPr>
+          <w:rFonts w:ascii="Garamond" w:hAnsi="Garamond"/>
+        </w:rPr>
+        <w:t>misspeled</w:t>
+      </w:r>
+      <w:proofErr w:type="spellEnd"/>
+      <w:r>
+        <w:rPr>
+          <w:rFonts w:ascii="Garamond" w:hAnsi="Garamond"/>
+        </w:rPr>
+        <w:t xml:space="preserve"> </w:t>
+      </w:r>
+      <w:proofErr w:type="spellStart"/>
+      <w:r>
+        <w:rPr>
+          <w:rFonts w:ascii="Garamond" w:hAnsi="Garamond"/>
+        </w:rPr>
+        <w:t>wurd</w:t>
+      </w:r>
+      <w:proofErr w:type="spellEnd"/>
+      <w:r>
+        <w:rPr>
+          <w:rFonts w:ascii="Garamond" w:hAnsi="Garamond"/>
+        </w:rPr>
+        <w:t xml:space="preserve"> and </w:t>
+      </w:r>
+      <w:bookmarkStart w:id="0" w:name="_GoBack"/>
+      <w:bookmarkEnd w:id="0"/>
+      <w:r>
+        <w:rPr>
+          <w:rFonts w:ascii="Garamond" w:hAnsi="Garamond"/>
+        </w:rPr>
+        <w:t>professionalism</w:t>
       </w:r>
       <w:r>
         <w:rPr>
@@ -3973,7 +4007,7 @@
 </file>
 
 <file path=customXml/itemProps1.xml><?xml version="1.0" encoding="utf-8"?>
-<ds:datastoreItem xmlns:ds="http://schemas.openxmlformats.org/officeDocument/2006/customXml" ds:itemID="{4CED0859-D5CB-437E-BAD0-0E6ED063DE0E}">
+<ds:datastoreItem xmlns:ds="http://schemas.openxmlformats.org/officeDocument/2006/customXml" ds:itemID="{C801C3DF-78F6-48C1-BA55-D7F5676756D4}">
   <ds:schemaRefs>
     <ds:schemaRef ds:uri="http://schemas.openxmlformats.org/officeDocument/2006/bibliography"/>
   </ds:schemaRefs>

</xml_diff>